<commit_message>
Apresentação, estado da arte
</commit_message>
<xml_diff>
--- a/Seminário/Rascunho Douglas/Rascunho.docx
+++ b/Seminário/Rascunho Douglas/Rascunho.docx
@@ -41,7 +41,7 @@
       </w:hyperlink>
     </w:p>
     <w:p>
-      <w:hyperlink r:id="rId7" w:history="1">
+      <w:hyperlink r:id="rId7" w:anchor="v=onepage&amp;q=racioc%C3%ADnio%20baseado%20em%20casos%20inteligencia%20artificial&amp;f=false" w:history="1">
         <w:r>
           <w:rPr>
             <w:rStyle w:val="Hyperlink"/>
@@ -84,7 +84,7 @@
       </w:hyperlink>
     </w:p>
     <w:p>
-      <w:hyperlink r:id="rId11" w:history="1">
+      <w:hyperlink r:id="rId11" w:anchor="v=onepage&amp;q=raciocino%20baseado%20em%20casos&amp;f=false" w:history="1">
         <w:r>
           <w:rPr>
             <w:rStyle w:val="Hyperlink"/>
@@ -190,6 +190,16 @@
             <w:rStyle w:val="Hyperlink"/>
           </w:rPr>
           <w:t>http://www.lapix.ufsc.br/ensino/reconhecimento-de-padroes/raciocinio-baseado-em-casos-estendendo-rp-com-um-framework-de-ia</w:t>
+        </w:r>
+      </w:hyperlink>
+    </w:p>
+    <w:p>
+      <w:hyperlink r:id="rId22" w:history="1">
+        <w:r>
+          <w:rPr>
+            <w:rStyle w:val="Hyperlink"/>
+          </w:rPr>
+          <w:t>https://www.sciencedirect.com/science/article/pii/S0933365718304846</w:t>
         </w:r>
       </w:hyperlink>
     </w:p>
@@ -198,6 +208,91 @@
       <w:bookmarkEnd w:id="0"/>
     </w:p>
     <w:p/>
+    <w:p>
+      <w:bookmarkStart w:id="1" w:name="baut0005"/>
+      <w:r>
+        <w:t>Jean-Baptiste Lamy</w:t>
+      </w:r>
+      <w:bookmarkStart w:id="2" w:name="baut0010"/>
+      <w:bookmarkEnd w:id="1"/>
+      <w:r>
+        <w:t>,</w:t>
+      </w:r>
+      <w:r>
+        <w:rPr>
+          <w:vertAlign w:val="superscript"/>
+        </w:rPr>
+        <w:t xml:space="preserve"> </w:t>
+      </w:r>
+      <w:proofErr w:type="spellStart"/>
+      <w:r>
+        <w:t>Boomadevi</w:t>
+      </w:r>
+      <w:proofErr w:type="spellEnd"/>
+      <w:r>
+        <w:t xml:space="preserve"> </w:t>
+      </w:r>
+      <w:proofErr w:type="spellStart"/>
+      <w:r>
+        <w:t>Sekar</w:t>
+      </w:r>
+      <w:proofErr w:type="spellEnd"/>
+      <w:r>
+        <w:t>,</w:t>
+      </w:r>
+      <w:r>
+        <w:t xml:space="preserve"> </w:t>
+      </w:r>
+      <w:bookmarkStart w:id="3" w:name="baut0015"/>
+      <w:bookmarkEnd w:id="2"/>
+      <w:r>
+        <w:t xml:space="preserve">Gilles </w:t>
+      </w:r>
+      <w:proofErr w:type="spellStart"/>
+      <w:r>
+        <w:t>Guezennec</w:t>
+      </w:r>
+      <w:bookmarkStart w:id="4" w:name="baut0020"/>
+      <w:bookmarkEnd w:id="3"/>
+      <w:proofErr w:type="spellEnd"/>
+      <w:r>
+        <w:t>,</w:t>
+      </w:r>
+      <w:r>
+        <w:rPr>
+          <w:vertAlign w:val="superscript"/>
+        </w:rPr>
+        <w:t xml:space="preserve"> </w:t>
+      </w:r>
+      <w:r>
+        <w:t xml:space="preserve">Jacques </w:t>
+      </w:r>
+      <w:proofErr w:type="spellStart"/>
+      <w:r>
+        <w:t>Bouaud</w:t>
+      </w:r>
+      <w:bookmarkStart w:id="5" w:name="baut0025"/>
+      <w:bookmarkEnd w:id="4"/>
+      <w:proofErr w:type="spellEnd"/>
+      <w:r>
+        <w:t>,</w:t>
+      </w:r>
+      <w:r>
+        <w:rPr>
+          <w:vertAlign w:val="superscript"/>
+        </w:rPr>
+        <w:t xml:space="preserve"> </w:t>
+      </w:r>
+      <w:r>
+        <w:t xml:space="preserve">Brigitte </w:t>
+      </w:r>
+      <w:proofErr w:type="spellStart"/>
+      <w:r>
+        <w:t>Séroussi</w:t>
+      </w:r>
+      <w:bookmarkEnd w:id="5"/>
+      <w:proofErr w:type="spellEnd"/>
+    </w:p>
     <w:p/>
     <w:sectPr>
       <w:pgSz w:w="11906" w:h="16838"/>
@@ -606,7 +701,6 @@
   <w:style w:type="character" w:default="1" w:styleId="Fontepargpadro">
     <w:name w:val="Default Paragraph Font"/>
     <w:uiPriority w:val="1"/>
-    <w:semiHidden/>
     <w:unhideWhenUsed/>
   </w:style>
   <w:style w:type="table" w:default="1" w:styleId="Tabelanormal">

</xml_diff>